<commit_message>
Notes from this weeks discussion for GDC Heads
</commit_message>
<xml_diff>
--- a/concepts.docx
+++ b/concepts.docx
@@ -93,9 +93,138 @@
       </w:r>
     </w:p>
     <w:p>
+      <w:pPr>
+        <w:rPr>
+          <w:u w:val="single"/>
+        </w:rPr>
+      </w:pPr>
+      <w:r>
+        <w:rPr>
+          <w:u w:val="single"/>
+        </w:rPr>
+        <w:t>Week 1 Notes / Storyboard:</w:t>
+      </w:r>
+    </w:p>
+    <w:p>
+      <w:r>
+        <w:t>Greyscale the Dragon will be the final boss</w:t>
+      </w:r>
+    </w:p>
+    <w:p>
+      <w:r>
+        <w:t>Main Character had his perception of colour stolen by and evil Witch but because he’s self centered believes the whole world has had colour stolen from them.</w:t>
+      </w:r>
+    </w:p>
+    <w:p>
+      <w:r>
+        <w:t>Main character is a Wizard with one powerful spell which steals the colour (life?) from everything around him and gives it to himself, making him think he’s saving the world as he progresses.</w:t>
+      </w:r>
+      <w:r>
+        <w:t xml:space="preserve"> (Possibility: Because he steals all the colour from the world as he progresses the colour he gains in sight disappears in the world creating a perpetual greyscale)</w:t>
+      </w:r>
+    </w:p>
+    <w:p>
+      <w:r>
+        <w:t>Player has 2 resources, Health and Mana. Health determines how many hits you can take, Mana determines how many times you can use your defensive mechanic.</w:t>
+      </w:r>
+    </w:p>
+    <w:p>
+      <w:r>
+        <w:t xml:space="preserve">Once cleared rooms have 3 options: Regain health, Regain Mana, Know the </w:t>
+      </w:r>
+      <w:r>
+        <w:t xml:space="preserve">enemy type(s) in the next room. </w:t>
+      </w:r>
+    </w:p>
+    <w:p>
+      <w:r>
+        <w:t>Three Worlds (ideally)</w:t>
+      </w:r>
+    </w:p>
+    <w:p>
+      <w:r>
+        <w:t>World One: Green (Lush Forest?)</w:t>
+      </w:r>
+    </w:p>
+    <w:p>
+      <w:r>
+        <w:tab/>
+        <w:t xml:space="preserve">Enemies Orcs, Goblins, Dryads, Tree Spirits, </w:t>
+      </w:r>
+      <w:r>
+        <w:t xml:space="preserve"> </w:t>
+      </w:r>
+      <w:r>
+        <w:t>green stuff</w:t>
+      </w:r>
+    </w:p>
+    <w:p>
+      <w:r>
+        <w:tab/>
+        <w:t>Boss: Big Fat Green Mob with Crown</w:t>
+      </w:r>
+    </w:p>
+    <w:p>
+      <w:r>
+        <w:t>World Two: Blue (Ocean?)</w:t>
+      </w:r>
+    </w:p>
+    <w:p>
+      <w:r>
+        <w:tab/>
+        <w:t>Enemies: Fish, Pirates, Water Elementals, water stuff</w:t>
+      </w:r>
+    </w:p>
+    <w:p>
+      <w:r>
+        <w:tab/>
+        <w:t>Boss: Big Shark, Octopus, Whale</w:t>
+      </w:r>
+    </w:p>
+    <w:p>
+      <w:r>
+        <w:t>World Three: Red (Volcano)</w:t>
+      </w:r>
+    </w:p>
+    <w:p>
+      <w:r>
+        <w:tab/>
+        <w:t>Enemies: Lesser Drakes, Fire Elementals/Spirits, Cursed dead adventurers,</w:t>
+      </w:r>
+      <w:r>
+        <w:t xml:space="preserve"> Lava vomiting lizard thing, m</w:t>
+      </w:r>
+      <w:r>
+        <w:t>olten stuff</w:t>
+      </w:r>
+    </w:p>
+    <w:p>
+      <w:r>
+        <w:tab/>
+        <w:t>Boss: Greyscale</w:t>
+      </w:r>
+    </w:p>
+    <w:p>
+      <w:r>
+        <w:tab/>
+      </w:r>
+      <w:r>
+        <w:tab/>
+        <w:t xml:space="preserve">Attacks: </w:t>
+      </w:r>
       <w:bookmarkStart w:id="0" w:name="_GoBack"/>
       <w:bookmarkEnd w:id="0"/>
     </w:p>
+    <w:p>
+      <w:r>
+        <w:tab/>
+      </w:r>
+      <w:r>
+        <w:tab/>
+        <w:t>How to damage:</w:t>
+      </w:r>
+    </w:p>
+    <w:p/>
     <w:p/>
     <w:p/>
     <w:sectPr>

</xml_diff>